<commit_message>
updated evidence file attached
</commit_message>
<xml_diff>
--- a/Project 4 evidence.docx
+++ b/Project 4 evidence.docx
@@ -28,7 +28,7 @@
                     <pic:cNvPicPr/>
                   </pic:nvPicPr>
                   <pic:blipFill>
-                    <a:blip r:embed="rId4"/>
+                    <a:blip r:embed="rId5"/>
                     <a:stretch>
                       <a:fillRect/>
                     </a:stretch>
@@ -70,7 +70,7 @@
                     <pic:cNvPicPr/>
                   </pic:nvPicPr>
                   <pic:blipFill>
-                    <a:blip r:embed="rId5"/>
+                    <a:blip r:embed="rId6"/>
                     <a:stretch>
                       <a:fillRect/>
                     </a:stretch>
@@ -113,7 +113,7 @@
                     <pic:cNvPicPr/>
                   </pic:nvPicPr>
                   <pic:blipFill>
-                    <a:blip r:embed="rId6"/>
+                    <a:blip r:embed="rId7"/>
                     <a:stretch>
                       <a:fillRect/>
                     </a:stretch>
@@ -137,15 +137,7 @@
     <w:p/>
     <w:p>
       <w:r>
-        <w:t xml:space="preserve">IAM </w:t>
-      </w:r>
-      <w:proofErr w:type="spellStart"/>
-      <w:r>
-        <w:t>github</w:t>
-      </w:r>
-      <w:proofErr w:type="spellEnd"/>
-      <w:r>
-        <w:t>-action user:</w:t>
+        <w:t>IAM github-action user:</w:t>
       </w:r>
       <w:r>
         <w:br/>
@@ -170,7 +162,7 @@
                     <pic:cNvPicPr/>
                   </pic:nvPicPr>
                   <pic:blipFill>
-                    <a:blip r:embed="rId7"/>
+                    <a:blip r:embed="rId8"/>
                     <a:stretch>
                       <a:fillRect/>
                     </a:stretch>
@@ -218,7 +210,7 @@
                     <pic:cNvPicPr/>
                   </pic:nvPicPr>
                   <pic:blipFill>
-                    <a:blip r:embed="rId8"/>
+                    <a:blip r:embed="rId9"/>
                     <a:stretch>
                       <a:fillRect/>
                     </a:stretch>
@@ -241,23 +233,10 @@
     </w:p>
     <w:p/>
     <w:p>
-      <w:proofErr w:type="spellStart"/>
-      <w:r>
-        <w:t>Github</w:t>
-      </w:r>
-      <w:proofErr w:type="spellEnd"/>
-      <w:r>
-        <w:t xml:space="preserve"> action </w:t>
-      </w:r>
-      <w:proofErr w:type="spellStart"/>
-      <w:r>
-        <w:t>url</w:t>
-      </w:r>
-      <w:proofErr w:type="spellEnd"/>
-      <w:r>
-        <w:t xml:space="preserve"> ref: </w:t>
-      </w:r>
-      <w:hyperlink r:id="rId9" w:history="1">
+      <w:r>
+        <w:t xml:space="preserve">Github action url ref: </w:t>
+      </w:r>
+      <w:hyperlink r:id="rId10" w:history="1">
         <w:r>
           <w:rPr>
             <w:rStyle w:val="Hyperlink"/>
@@ -269,14 +248,9 @@
     <w:p/>
     <w:p/>
     <w:p>
-      <w:proofErr w:type="spellStart"/>
       <w:r>
         <w:lastRenderedPageBreak/>
-        <w:t>Backendend</w:t>
-      </w:r>
-      <w:proofErr w:type="spellEnd"/>
-      <w:r>
-        <w:t xml:space="preserve"> image:</w:t>
+        <w:t>Backendend image:</w:t>
       </w:r>
     </w:p>
     <w:p>
@@ -300,7 +274,7 @@
                     <pic:cNvPicPr/>
                   </pic:nvPicPr>
                   <pic:blipFill>
-                    <a:blip r:embed="rId10"/>
+                    <a:blip r:embed="rId11"/>
                     <a:stretch>
                       <a:fillRect/>
                     </a:stretch>
@@ -348,7 +322,7 @@
                     <pic:cNvPicPr/>
                   </pic:nvPicPr>
                   <pic:blipFill>
-                    <a:blip r:embed="rId11"/>
+                    <a:blip r:embed="rId12"/>
                     <a:stretch>
                       <a:fillRect/>
                     </a:stretch>
@@ -392,7 +366,7 @@
                     <pic:cNvPicPr/>
                   </pic:nvPicPr>
                   <pic:blipFill>
-                    <a:blip r:embed="rId12"/>
+                    <a:blip r:embed="rId13"/>
                     <a:stretch>
                       <a:fillRect/>
                     </a:stretch>
@@ -440,7 +414,7 @@
                     <pic:cNvPicPr/>
                   </pic:nvPicPr>
                   <pic:blipFill>
-                    <a:blip r:embed="rId13"/>
+                    <a:blip r:embed="rId14"/>
                     <a:stretch>
                       <a:fillRect/>
                     </a:stretch>
@@ -489,7 +463,7 @@
                     <pic:cNvPicPr/>
                   </pic:nvPicPr>
                   <pic:blipFill>
-                    <a:blip r:embed="rId14"/>
+                    <a:blip r:embed="rId15"/>
                     <a:stretch>
                       <a:fillRect/>
                     </a:stretch>
@@ -537,7 +511,7 @@
                     <pic:cNvPicPr/>
                   </pic:nvPicPr>
                   <pic:blipFill>
-                    <a:blip r:embed="rId15"/>
+                    <a:blip r:embed="rId16"/>
                     <a:stretch>
                       <a:fillRect/>
                     </a:stretch>
@@ -559,6 +533,221 @@
       </w:r>
     </w:p>
     <w:p/>
+    <w:p>
+      <w:r>
+        <w:t>Review comment updates:</w:t>
+      </w:r>
+    </w:p>
+    <w:p>
+      <w:r>
+        <w:t>Fix the workflows triggers. CI is run for pull_request events and CD is run on push events.</w:t>
+      </w:r>
+    </w:p>
+    <w:p>
+      <w:r>
+        <w:t>Ans: Both CI &amp; CD workflow has already configured with the pull [for CI], push [for CD] events.</w:t>
+      </w:r>
+    </w:p>
+    <w:p>
+      <w:r>
+        <w:t>I have triggered the work flow and pls refer the screenshot ref:</w:t>
+      </w:r>
+    </w:p>
+    <w:p/>
+    <w:p/>
+    <w:p/>
+    <w:p/>
+    <w:p>
+      <w:r>
+        <w:rPr>
+          <w:noProof/>
+        </w:rPr>
+        <w:lastRenderedPageBreak/>
+        <w:drawing>
+          <wp:inline distT="0" distB="0" distL="0" distR="0" wp14:anchorId="0E67B046" wp14:editId="57D730BF">
+            <wp:extent cx="5731510" cy="2714625"/>
+            <wp:effectExtent l="0" t="0" r="2540" b="9525"/>
+            <wp:docPr id="3" name="Picture 3"/>
+            <wp:cNvGraphicFramePr>
+              <a:graphicFrameLocks xmlns:a="http://schemas.openxmlformats.org/drawingml/2006/main" noChangeAspect="1"/>
+            </wp:cNvGraphicFramePr>
+            <a:graphic xmlns:a="http://schemas.openxmlformats.org/drawingml/2006/main">
+              <a:graphicData uri="http://schemas.openxmlformats.org/drawingml/2006/picture">
+                <pic:pic xmlns:pic="http://schemas.openxmlformats.org/drawingml/2006/picture">
+                  <pic:nvPicPr>
+                    <pic:cNvPr id="1" name=""/>
+                    <pic:cNvPicPr/>
+                  </pic:nvPicPr>
+                  <pic:blipFill>
+                    <a:blip r:embed="rId17"/>
+                    <a:stretch>
+                      <a:fillRect/>
+                    </a:stretch>
+                  </pic:blipFill>
+                  <pic:spPr>
+                    <a:xfrm>
+                      <a:off x="0" y="0"/>
+                      <a:ext cx="5731510" cy="2714625"/>
+                    </a:xfrm>
+                    <a:prstGeom prst="rect">
+                      <a:avLst/>
+                    </a:prstGeom>
+                  </pic:spPr>
+                </pic:pic>
+              </a:graphicData>
+            </a:graphic>
+          </wp:inline>
+        </w:drawing>
+      </w:r>
+    </w:p>
+    <w:p/>
+    <w:p>
+      <w:pPr>
+        <w:pStyle w:val="ListParagraph"/>
+        <w:numPr>
+          <w:ilvl w:val="0"/>
+          <w:numId w:val="2"/>
+        </w:numPr>
+      </w:pPr>
+      <w:r>
+        <w:t>Redeploy the services and share the Frontend and Backend service URLs after the completion of the. CD workflows. This is to required to validate your deployments.</w:t>
+      </w:r>
+    </w:p>
+    <w:p>
+      <w:r>
+        <w:t>Ans:</w:t>
+      </w:r>
+    </w:p>
+    <w:p>
+      <w:r>
+        <w:t xml:space="preserve">Backend ref: </w:t>
+      </w:r>
+      <w:hyperlink r:id="rId18" w:history="1">
+        <w:r>
+          <w:rPr>
+            <w:rStyle w:val="Hyperlink"/>
+          </w:rPr>
+          <w:t>http://a85b8f0f863e84170ac5fbf3c337b559-2092168897.us-east-1.elb.amazonaws.com/movies</w:t>
+        </w:r>
+      </w:hyperlink>
+    </w:p>
+    <w:p>
+      <w:r>
+        <w:t xml:space="preserve">Frontend ref: </w:t>
+      </w:r>
+      <w:hyperlink r:id="rId19" w:history="1">
+        <w:r>
+          <w:rPr>
+            <w:rStyle w:val="Hyperlink"/>
+          </w:rPr>
+          <w:t>http://a9ed5c08e8ada4814b1b5e11d303164e-1890671419.us-east-1.elb.amazonaws.com/</w:t>
+        </w:r>
+      </w:hyperlink>
+    </w:p>
+    <w:p>
+      <w:r>
+        <w:t>Screenshots:</w:t>
+      </w:r>
+    </w:p>
+    <w:p>
+      <w:r>
+        <w:t>Backend ref:</w:t>
+      </w:r>
+    </w:p>
+    <w:p>
+      <w:r>
+        <w:rPr>
+          <w:noProof/>
+        </w:rPr>
+        <w:drawing>
+          <wp:inline distT="0" distB="0" distL="0" distR="0" wp14:anchorId="788190AB" wp14:editId="3E3C5840">
+            <wp:extent cx="5731510" cy="3067050"/>
+            <wp:effectExtent l="0" t="0" r="2540" b="0"/>
+            <wp:docPr id="13" name="Picture 13"/>
+            <wp:cNvGraphicFramePr>
+              <a:graphicFrameLocks xmlns:a="http://schemas.openxmlformats.org/drawingml/2006/main" noChangeAspect="1"/>
+            </wp:cNvGraphicFramePr>
+            <a:graphic xmlns:a="http://schemas.openxmlformats.org/drawingml/2006/main">
+              <a:graphicData uri="http://schemas.openxmlformats.org/drawingml/2006/picture">
+                <pic:pic xmlns:pic="http://schemas.openxmlformats.org/drawingml/2006/picture">
+                  <pic:nvPicPr>
+                    <pic:cNvPr id="1" name=""/>
+                    <pic:cNvPicPr/>
+                  </pic:nvPicPr>
+                  <pic:blipFill>
+                    <a:blip r:embed="rId20"/>
+                    <a:stretch>
+                      <a:fillRect/>
+                    </a:stretch>
+                  </pic:blipFill>
+                  <pic:spPr>
+                    <a:xfrm>
+                      <a:off x="0" y="0"/>
+                      <a:ext cx="5731510" cy="3067050"/>
+                    </a:xfrm>
+                    <a:prstGeom prst="rect">
+                      <a:avLst/>
+                    </a:prstGeom>
+                  </pic:spPr>
+                </pic:pic>
+              </a:graphicData>
+            </a:graphic>
+          </wp:inline>
+        </w:drawing>
+      </w:r>
+    </w:p>
+    <w:p/>
+    <w:p>
+      <w:r>
+        <w:lastRenderedPageBreak/>
+        <w:t>Frontend ref:</w:t>
+      </w:r>
+    </w:p>
+    <w:p>
+      <w:r>
+        <w:rPr>
+          <w:noProof/>
+        </w:rPr>
+        <w:drawing>
+          <wp:inline distT="0" distB="0" distL="0" distR="0" wp14:anchorId="1B0A8125" wp14:editId="39D02E8A">
+            <wp:extent cx="5731510" cy="3101975"/>
+            <wp:effectExtent l="0" t="0" r="2540" b="3175"/>
+            <wp:docPr id="15" name="Picture 15"/>
+            <wp:cNvGraphicFramePr>
+              <a:graphicFrameLocks xmlns:a="http://schemas.openxmlformats.org/drawingml/2006/main" noChangeAspect="1"/>
+            </wp:cNvGraphicFramePr>
+            <a:graphic xmlns:a="http://schemas.openxmlformats.org/drawingml/2006/main">
+              <a:graphicData uri="http://schemas.openxmlformats.org/drawingml/2006/picture">
+                <pic:pic xmlns:pic="http://schemas.openxmlformats.org/drawingml/2006/picture">
+                  <pic:nvPicPr>
+                    <pic:cNvPr id="1" name=""/>
+                    <pic:cNvPicPr/>
+                  </pic:nvPicPr>
+                  <pic:blipFill>
+                    <a:blip r:embed="rId21"/>
+                    <a:stretch>
+                      <a:fillRect/>
+                    </a:stretch>
+                  </pic:blipFill>
+                  <pic:spPr>
+                    <a:xfrm>
+                      <a:off x="0" y="0"/>
+                      <a:ext cx="5731510" cy="3101975"/>
+                    </a:xfrm>
+                    <a:prstGeom prst="rect">
+                      <a:avLst/>
+                    </a:prstGeom>
+                  </pic:spPr>
+                </pic:pic>
+              </a:graphicData>
+            </a:graphic>
+          </wp:inline>
+        </w:drawing>
+      </w:r>
+    </w:p>
+    <w:p/>
+    <w:p/>
+    <w:p/>
     <w:p/>
     <w:p/>
     <w:p/>
@@ -578,6 +767,241 @@
     </w:sectPr>
   </w:body>
 </w:document>
+</file>
+
+<file path=word/numbering.xml><?xml version="1.0" encoding="utf-8"?>
+<w:numbering xmlns:wpc="http://schemas.microsoft.com/office/word/2010/wordprocessingCanvas" xmlns:cx="http://schemas.microsoft.com/office/drawing/2014/chartex" xmlns:cx1="http://schemas.microsoft.com/office/drawing/2015/9/8/chartex" xmlns:cx2="http://schemas.microsoft.com/office/drawing/2015/10/21/chartex" xmlns:cx3="http://schemas.microsoft.com/office/drawing/2016/5/9/chartex" xmlns:cx4="http://schemas.microsoft.com/office/drawing/2016/5/10/chartex" xmlns:cx5="http://schemas.microsoft.com/office/drawing/2016/5/11/chartex" xmlns:cx6="http://schemas.microsoft.com/office/drawing/2016/5/12/chartex" xmlns:cx7="http://schemas.microsoft.com/office/drawing/2016/5/13/chartex" xmlns:cx8="http://schemas.microsoft.com/office/drawing/2016/5/14/chartex" xmlns:mc="http://schemas.openxmlformats.org/markup-compatibility/2006" xmlns:aink="http://schemas.microsoft.com/office/drawing/2016/ink" xmlns:am3d="http://schemas.microsoft.com/office/drawing/2017/model3d" xmlns:o="urn:schemas-microsoft-com:office:office" xmlns:oel="http://schemas.microsoft.com/office/2019/extlst" xmlns:r="http://schemas.openxmlformats.org/officeDocument/2006/relationships" xmlns:m="http://schemas.openxmlformats.org/officeDocument/2006/math" xmlns:v="urn:schemas-microsoft-com:vml" xmlns:wp14="http://schemas.microsoft.com/office/word/2010/wordprocessingDrawing" xmlns:wp="http://schemas.openxmlformats.org/drawingml/2006/wordprocessingDrawing" xmlns:w10="urn:schemas-microsoft-com:office:word" xmlns:w="http://schemas.openxmlformats.org/wordprocessingml/2006/main" xmlns:w14="http://schemas.microsoft.com/office/word/2010/wordml" xmlns:w15="http://schemas.microsoft.com/office/word/2012/wordml" xmlns:w16cex="http://schemas.microsoft.com/office/word/2018/wordml/cex" xmlns:w16cid="http://schemas.microsoft.com/office/word/2016/wordml/cid" xmlns:w16="http://schemas.microsoft.com/office/word/2018/wordml" xmlns:w16sdtdh="http://schemas.microsoft.com/office/word/2020/wordml/sdtdatahash" xmlns:w16se="http://schemas.microsoft.com/office/word/2015/wordml/symex" xmlns:wpg="http://schemas.microsoft.com/office/word/2010/wordprocessingGroup" xmlns:wpi="http://schemas.microsoft.com/office/word/2010/wordprocessingInk" xmlns:wne="http://schemas.microsoft.com/office/word/2006/wordml" xmlns:wps="http://schemas.microsoft.com/office/word/2010/wordprocessingShape" mc:Ignorable="w14 w15 w16se w16cid w16 w16cex w16sdtdh wp14">
+  <w:abstractNum w:abstractNumId="0" w15:restartNumberingAfterBreak="0">
+    <w:nsid w:val="2A677873"/>
+    <w:multiLevelType w:val="hybridMultilevel"/>
+    <w:tmpl w:val="CA269D16"/>
+    <w:lvl w:ilvl="0" w:tplc="7EC6F4E6">
+      <w:numFmt w:val="bullet"/>
+      <w:lvlText w:val=""/>
+      <w:lvlJc w:val="left"/>
+      <w:pPr>
+        <w:ind w:left="720" w:hanging="360"/>
+      </w:pPr>
+      <w:rPr>
+        <w:rFonts w:ascii="Symbol" w:eastAsiaTheme="minorHAnsi" w:hAnsi="Symbol" w:cstheme="minorBidi" w:hint="default"/>
+      </w:rPr>
+    </w:lvl>
+    <w:lvl w:ilvl="1" w:tplc="08090003" w:tentative="1">
+      <w:start w:val="1"/>
+      <w:numFmt w:val="bullet"/>
+      <w:lvlText w:val="o"/>
+      <w:lvlJc w:val="left"/>
+      <w:pPr>
+        <w:ind w:left="1440" w:hanging="360"/>
+      </w:pPr>
+      <w:rPr>
+        <w:rFonts w:ascii="Courier New" w:hAnsi="Courier New" w:cs="Courier New" w:hint="default"/>
+      </w:rPr>
+    </w:lvl>
+    <w:lvl w:ilvl="2" w:tplc="08090005" w:tentative="1">
+      <w:start w:val="1"/>
+      <w:numFmt w:val="bullet"/>
+      <w:lvlText w:val=""/>
+      <w:lvlJc w:val="left"/>
+      <w:pPr>
+        <w:ind w:left="2160" w:hanging="360"/>
+      </w:pPr>
+      <w:rPr>
+        <w:rFonts w:ascii="Wingdings" w:hAnsi="Wingdings" w:hint="default"/>
+      </w:rPr>
+    </w:lvl>
+    <w:lvl w:ilvl="3" w:tplc="08090001" w:tentative="1">
+      <w:start w:val="1"/>
+      <w:numFmt w:val="bullet"/>
+      <w:lvlText w:val=""/>
+      <w:lvlJc w:val="left"/>
+      <w:pPr>
+        <w:ind w:left="2880" w:hanging="360"/>
+      </w:pPr>
+      <w:rPr>
+        <w:rFonts w:ascii="Symbol" w:hAnsi="Symbol" w:hint="default"/>
+      </w:rPr>
+    </w:lvl>
+    <w:lvl w:ilvl="4" w:tplc="08090003" w:tentative="1">
+      <w:start w:val="1"/>
+      <w:numFmt w:val="bullet"/>
+      <w:lvlText w:val="o"/>
+      <w:lvlJc w:val="left"/>
+      <w:pPr>
+        <w:ind w:left="3600" w:hanging="360"/>
+      </w:pPr>
+      <w:rPr>
+        <w:rFonts w:ascii="Courier New" w:hAnsi="Courier New" w:cs="Courier New" w:hint="default"/>
+      </w:rPr>
+    </w:lvl>
+    <w:lvl w:ilvl="5" w:tplc="08090005" w:tentative="1">
+      <w:start w:val="1"/>
+      <w:numFmt w:val="bullet"/>
+      <w:lvlText w:val=""/>
+      <w:lvlJc w:val="left"/>
+      <w:pPr>
+        <w:ind w:left="4320" w:hanging="360"/>
+      </w:pPr>
+      <w:rPr>
+        <w:rFonts w:ascii="Wingdings" w:hAnsi="Wingdings" w:hint="default"/>
+      </w:rPr>
+    </w:lvl>
+    <w:lvl w:ilvl="6" w:tplc="08090001" w:tentative="1">
+      <w:start w:val="1"/>
+      <w:numFmt w:val="bullet"/>
+      <w:lvlText w:val=""/>
+      <w:lvlJc w:val="left"/>
+      <w:pPr>
+        <w:ind w:left="5040" w:hanging="360"/>
+      </w:pPr>
+      <w:rPr>
+        <w:rFonts w:ascii="Symbol" w:hAnsi="Symbol" w:hint="default"/>
+      </w:rPr>
+    </w:lvl>
+    <w:lvl w:ilvl="7" w:tplc="08090003" w:tentative="1">
+      <w:start w:val="1"/>
+      <w:numFmt w:val="bullet"/>
+      <w:lvlText w:val="o"/>
+      <w:lvlJc w:val="left"/>
+      <w:pPr>
+        <w:ind w:left="5760" w:hanging="360"/>
+      </w:pPr>
+      <w:rPr>
+        <w:rFonts w:ascii="Courier New" w:hAnsi="Courier New" w:cs="Courier New" w:hint="default"/>
+      </w:rPr>
+    </w:lvl>
+    <w:lvl w:ilvl="8" w:tplc="08090005" w:tentative="1">
+      <w:start w:val="1"/>
+      <w:numFmt w:val="bullet"/>
+      <w:lvlText w:val=""/>
+      <w:lvlJc w:val="left"/>
+      <w:pPr>
+        <w:ind w:left="6480" w:hanging="360"/>
+      </w:pPr>
+      <w:rPr>
+        <w:rFonts w:ascii="Wingdings" w:hAnsi="Wingdings" w:hint="default"/>
+      </w:rPr>
+    </w:lvl>
+  </w:abstractNum>
+  <w:abstractNum w:abstractNumId="1" w15:restartNumberingAfterBreak="0">
+    <w:nsid w:val="52100393"/>
+    <w:multiLevelType w:val="hybridMultilevel"/>
+    <w:tmpl w:val="86063512"/>
+    <w:lvl w:ilvl="0" w:tplc="67048F4A">
+      <w:numFmt w:val="bullet"/>
+      <w:lvlText w:val=""/>
+      <w:lvlJc w:val="left"/>
+      <w:pPr>
+        <w:ind w:left="720" w:hanging="360"/>
+      </w:pPr>
+      <w:rPr>
+        <w:rFonts w:ascii="Symbol" w:eastAsiaTheme="minorHAnsi" w:hAnsi="Symbol" w:cstheme="minorBidi" w:hint="default"/>
+      </w:rPr>
+    </w:lvl>
+    <w:lvl w:ilvl="1" w:tplc="08090003" w:tentative="1">
+      <w:start w:val="1"/>
+      <w:numFmt w:val="bullet"/>
+      <w:lvlText w:val="o"/>
+      <w:lvlJc w:val="left"/>
+      <w:pPr>
+        <w:ind w:left="1440" w:hanging="360"/>
+      </w:pPr>
+      <w:rPr>
+        <w:rFonts w:ascii="Courier New" w:hAnsi="Courier New" w:cs="Courier New" w:hint="default"/>
+      </w:rPr>
+    </w:lvl>
+    <w:lvl w:ilvl="2" w:tplc="08090005" w:tentative="1">
+      <w:start w:val="1"/>
+      <w:numFmt w:val="bullet"/>
+      <w:lvlText w:val=""/>
+      <w:lvlJc w:val="left"/>
+      <w:pPr>
+        <w:ind w:left="2160" w:hanging="360"/>
+      </w:pPr>
+      <w:rPr>
+        <w:rFonts w:ascii="Wingdings" w:hAnsi="Wingdings" w:hint="default"/>
+      </w:rPr>
+    </w:lvl>
+    <w:lvl w:ilvl="3" w:tplc="08090001" w:tentative="1">
+      <w:start w:val="1"/>
+      <w:numFmt w:val="bullet"/>
+      <w:lvlText w:val=""/>
+      <w:lvlJc w:val="left"/>
+      <w:pPr>
+        <w:ind w:left="2880" w:hanging="360"/>
+      </w:pPr>
+      <w:rPr>
+        <w:rFonts w:ascii="Symbol" w:hAnsi="Symbol" w:hint="default"/>
+      </w:rPr>
+    </w:lvl>
+    <w:lvl w:ilvl="4" w:tplc="08090003" w:tentative="1">
+      <w:start w:val="1"/>
+      <w:numFmt w:val="bullet"/>
+      <w:lvlText w:val="o"/>
+      <w:lvlJc w:val="left"/>
+      <w:pPr>
+        <w:ind w:left="3600" w:hanging="360"/>
+      </w:pPr>
+      <w:rPr>
+        <w:rFonts w:ascii="Courier New" w:hAnsi="Courier New" w:cs="Courier New" w:hint="default"/>
+      </w:rPr>
+    </w:lvl>
+    <w:lvl w:ilvl="5" w:tplc="08090005" w:tentative="1">
+      <w:start w:val="1"/>
+      <w:numFmt w:val="bullet"/>
+      <w:lvlText w:val=""/>
+      <w:lvlJc w:val="left"/>
+      <w:pPr>
+        <w:ind w:left="4320" w:hanging="360"/>
+      </w:pPr>
+      <w:rPr>
+        <w:rFonts w:ascii="Wingdings" w:hAnsi="Wingdings" w:hint="default"/>
+      </w:rPr>
+    </w:lvl>
+    <w:lvl w:ilvl="6" w:tplc="08090001" w:tentative="1">
+      <w:start w:val="1"/>
+      <w:numFmt w:val="bullet"/>
+      <w:lvlText w:val=""/>
+      <w:lvlJc w:val="left"/>
+      <w:pPr>
+        <w:ind w:left="5040" w:hanging="360"/>
+      </w:pPr>
+      <w:rPr>
+        <w:rFonts w:ascii="Symbol" w:hAnsi="Symbol" w:hint="default"/>
+      </w:rPr>
+    </w:lvl>
+    <w:lvl w:ilvl="7" w:tplc="08090003" w:tentative="1">
+      <w:start w:val="1"/>
+      <w:numFmt w:val="bullet"/>
+      <w:lvlText w:val="o"/>
+      <w:lvlJc w:val="left"/>
+      <w:pPr>
+        <w:ind w:left="5760" w:hanging="360"/>
+      </w:pPr>
+      <w:rPr>
+        <w:rFonts w:ascii="Courier New" w:hAnsi="Courier New" w:cs="Courier New" w:hint="default"/>
+      </w:rPr>
+    </w:lvl>
+    <w:lvl w:ilvl="8" w:tplc="08090005" w:tentative="1">
+      <w:start w:val="1"/>
+      <w:numFmt w:val="bullet"/>
+      <w:lvlText w:val=""/>
+      <w:lvlJc w:val="left"/>
+      <w:pPr>
+        <w:ind w:left="6480" w:hanging="360"/>
+      </w:pPr>
+      <w:rPr>
+        <w:rFonts w:ascii="Wingdings" w:hAnsi="Wingdings" w:hint="default"/>
+      </w:rPr>
+    </w:lvl>
+  </w:abstractNum>
+  <w:num w:numId="1" w16cid:durableId="548223307">
+    <w:abstractNumId w:val="0"/>
+  </w:num>
+  <w:num w:numId="2" w16cid:durableId="1349483696">
+    <w:abstractNumId w:val="1"/>
+  </w:num>
+</w:numbering>
 </file>
 
 <file path=word/styles.xml><?xml version="1.0" encoding="utf-8"?>
@@ -1030,6 +1454,17 @@
       <w:shd w:val="clear" w:color="auto" w:fill="E1DFDD"/>
     </w:rPr>
   </w:style>
+  <w:style w:type="paragraph" w:styleId="ListParagraph">
+    <w:name w:val="List Paragraph"/>
+    <w:basedOn w:val="Normal"/>
+    <w:uiPriority w:val="34"/>
+    <w:qFormat/>
+    <w:rsid w:val="000177E4"/>
+    <w:pPr>
+      <w:ind w:left="720"/>
+      <w:contextualSpacing/>
+    </w:pPr>
+  </w:style>
 </w:styles>
 </file>
 

</xml_diff>